<commit_message>
Doing fixes after talking to Xi and clearing up my own misconceptions about the literature review
</commit_message>
<xml_diff>
--- a/Templates and examples/A2 Template.docx
+++ b/Templates and examples/A2 Template.docx
@@ -267,7 +267,7 @@
                   <w:szCs w:val="72"/>
                   <w14:ligatures w14:val="none"/>
                 </w:rPr>
-                <w:t>Your Project Title</w:t>
+                <w:t xml:space="preserve">Gamifying Movements Beneficial </w:t>
               </w:r>
             </w:sdtContent>
           </w:sdt>
@@ -282,14 +282,6 @@
               <w:lang w:val="en-GB"/>
             </w:rPr>
           </w:pPr>
-          <w:r>
-            <w:rPr>
-              <w:noProof/>
-              <w:color w:val="4472C4" w:themeColor="accent1"/>
-              <w:lang w:val="en-GB"/>
-            </w:rPr>
-            <w:t>d</w:t>
-          </w:r>
         </w:p>
         <w:p>
           <w:pPr>
@@ -1877,23 +1869,7 @@
         <w:t>NOT</w:t>
       </w:r>
       <w:r>
-        <w:t xml:space="preserve"> the </w:t>
-      </w:r>
-      <w:proofErr w:type="gramStart"/>
-      <w:r>
-        <w:t>project as a whole</w:t>
-      </w:r>
-      <w:proofErr w:type="gramEnd"/>
-      <w:r>
-        <w:t xml:space="preserve">. Do not begin with ‘This project…’ but rather, ‘This report…’. Provide context, </w:t>
-      </w:r>
-      <w:proofErr w:type="gramStart"/>
-      <w:r>
-        <w:t>similar to</w:t>
-      </w:r>
-      <w:proofErr w:type="gramEnd"/>
-      <w:r>
-        <w:t xml:space="preserve"> the proposal rationale, in that you will say what you intend to do and why. Provide a clear structure of your report. This should not be very long and should provide a roadmap of what is included in the remainder of the report.</w:t>
+        <w:t xml:space="preserve"> the project as a whole. Do not begin with ‘This project…’ but rather, ‘This report…’. Provide context, similar to the proposal rationale, in that you will say what you intend to do and why. Provide a clear structure of your report. This should not be very long and should provide a roadmap of what is included in the remainder of the report.</w:t>
       </w:r>
     </w:p>
     <w:p>
@@ -2100,15 +2076,7 @@
         <w:t>Typically, there will be around 5 or 6 themes required</w:t>
       </w:r>
       <w:r>
-        <w:t xml:space="preserve">. You may refer to a mind map in the Appendix showing themes if it helps (but this is not necessary). State the keywords used, which are associated with each theme. Example phrasing: ‘A thematic approach has been undertaken to identify the areas that need to be understood to develop the artefact. From this, </w:t>
-      </w:r>
-      <w:proofErr w:type="gramStart"/>
-      <w:r>
-        <w:t>a number of</w:t>
-      </w:r>
-      <w:proofErr w:type="gramEnd"/>
-      <w:r>
-        <w:t xml:space="preserve"> keywords for each have been used to obtain information from the literature’. List your themes and give example keywords. Note that one of the themes to consider in the literature review is how other researchers approach the topic of evaluation.</w:t>
+        <w:t>. You may refer to a mind map in the Appendix showing themes if it helps (but this is not necessary). State the keywords used, which are associated with each theme. Example phrasing: ‘A thematic approach has been undertaken to identify the areas that need to be understood to develop the artefact. From this, a number of keywords for each have been used to obtain information from the literature’. List your themes and give example keywords. Note that one of the themes to consider in the literature review is how other researchers approach the topic of evaluation.</w:t>
       </w:r>
     </w:p>
     <w:p>
@@ -2252,15 +2220,7 @@
         <w:pStyle w:val="Guide"/>
       </w:pPr>
       <w:r>
-        <w:t xml:space="preserve">Details of how things work. This is very different from the Review, which provides cursory links between </w:t>
-      </w:r>
-      <w:proofErr w:type="gramStart"/>
-      <w:r>
-        <w:t>research</w:t>
-      </w:r>
-      <w:proofErr w:type="gramEnd"/>
-      <w:r>
-        <w:t xml:space="preserve">. It should include design methods (e.g., equations, algorithms) that will be used and so on. </w:t>
+        <w:t xml:space="preserve">Details of how things work. This is very different from the Review, which provides cursory links between research. It should include design methods (e.g., equations, algorithms) that will be used and so on. </w:t>
       </w:r>
       <w:r>
         <w:t>There is no need to</w:t>
@@ -5717,11 +5677,14 @@
   </w:compat>
   <w:rsids>
     <w:rsidRoot w:val="00291C03"/>
+    <w:rsid w:val="00075EA2"/>
     <w:rsid w:val="001E25F5"/>
     <w:rsid w:val="002307B7"/>
     <w:rsid w:val="00291C03"/>
     <w:rsid w:val="00874914"/>
+    <w:rsid w:val="00E512FC"/>
     <w:rsid w:val="00E66E7A"/>
+    <w:rsid w:val="00FC4711"/>
     <w:rsid w:val="00FF6726"/>
   </w:rsids>
   <m:mathPr>
@@ -6177,6 +6140,30 @@
     <w:name w:val="0FA944D3F67442D58B6A250A43FE1717"/>
     <w:rsid w:val="00291C03"/>
   </w:style>
+  <w:style w:type="paragraph" w:customStyle="1" w:styleId="D1B7D9299E9043DBA6BE24F259973555">
+    <w:name w:val="D1B7D9299E9043DBA6BE24F259973555"/>
+    <w:rsid w:val="00E512FC"/>
+    <w:pPr>
+      <w:spacing w:line="278" w:lineRule="auto"/>
+    </w:pPr>
+    <w:rPr>
+      <w:sz w:val="24"/>
+      <w:szCs w:val="24"/>
+      <w:lang w:eastAsia="en-GB"/>
+    </w:rPr>
+  </w:style>
+  <w:style w:type="paragraph" w:customStyle="1" w:styleId="4B248EAD5CC54FE39E607DB94D1D35E9">
+    <w:name w:val="4B248EAD5CC54FE39E607DB94D1D35E9"/>
+    <w:rsid w:val="00E512FC"/>
+    <w:pPr>
+      <w:spacing w:line="278" w:lineRule="auto"/>
+    </w:pPr>
+    <w:rPr>
+      <w:sz w:val="24"/>
+      <w:szCs w:val="24"/>
+      <w:lang w:eastAsia="en-GB"/>
+    </w:rPr>
+  </w:style>
 </w:styles>
 </file>
 
@@ -6483,12 +6470,7 @@
 </file>
 
 <file path=customXml/item1.xml><?xml version="1.0" encoding="utf-8"?>
-<?mso-contentType ?>
-<FormTemplates xmlns="http://schemas.microsoft.com/sharepoint/v3/contenttype/forms">
-  <Display>DocumentLibraryForm</Display>
-  <Edit>DocumentLibraryForm</Edit>
-  <New>DocumentLibraryForm</New>
-</FormTemplates>
+<b:Sources xmlns:b="http://schemas.openxmlformats.org/officeDocument/2006/bibliography" xmlns="http://schemas.openxmlformats.org/officeDocument/2006/bibliography" SelectedStyle="\APASixthEditionOfficeOnline.xsl" StyleName="APA" Version="6"/>
 </file>
 
 <file path=customXml/item2.xml><?xml version="1.0" encoding="utf-8"?>
@@ -6687,7 +6669,12 @@
 </file>
 
 <file path=customXml/item3.xml><?xml version="1.0" encoding="utf-8"?>
-<b:Sources xmlns:b="http://schemas.openxmlformats.org/officeDocument/2006/bibliography" xmlns="http://schemas.openxmlformats.org/officeDocument/2006/bibliography" SelectedStyle="\APASixthEditionOfficeOnline.xsl" StyleName="APA" Version="6"/>
+<?mso-contentType ?>
+<FormTemplates xmlns="http://schemas.microsoft.com/sharepoint/v3/contenttype/forms">
+  <Display>DocumentLibraryForm</Display>
+  <Edit>DocumentLibraryForm</Edit>
+  <New>DocumentLibraryForm</New>
+</FormTemplates>
 </file>
 
 <file path=customXml/item4.xml><?xml version="1.0" encoding="utf-8"?>
@@ -6702,9 +6689,9 @@
 </file>
 
 <file path=customXml/itemProps1.xml><?xml version="1.0" encoding="utf-8"?>
-<ds:datastoreItem xmlns:ds="http://schemas.openxmlformats.org/officeDocument/2006/customXml" ds:itemID="{710F823F-D966-44DB-94E7-871A121A39BB}">
+<ds:datastoreItem xmlns:ds="http://schemas.openxmlformats.org/officeDocument/2006/customXml" ds:itemID="{F134377D-99A1-488D-B1CB-7F45672AE3AE}">
   <ds:schemaRefs>
-    <ds:schemaRef ds:uri="http://schemas.microsoft.com/sharepoint/v3/contenttype/forms"/>
+    <ds:schemaRef ds:uri="http://schemas.openxmlformats.org/officeDocument/2006/bibliography"/>
   </ds:schemaRefs>
 </ds:datastoreItem>
 </file>
@@ -6729,9 +6716,9 @@
 </file>
 
 <file path=customXml/itemProps3.xml><?xml version="1.0" encoding="utf-8"?>
-<ds:datastoreItem xmlns:ds="http://schemas.openxmlformats.org/officeDocument/2006/customXml" ds:itemID="{F134377D-99A1-488D-B1CB-7F45672AE3AE}">
+<ds:datastoreItem xmlns:ds="http://schemas.openxmlformats.org/officeDocument/2006/customXml" ds:itemID="{710F823F-D966-44DB-94E7-871A121A39BB}">
   <ds:schemaRefs>
-    <ds:schemaRef ds:uri="http://schemas.openxmlformats.org/officeDocument/2006/bibliography"/>
+    <ds:schemaRef ds:uri="http://schemas.microsoft.com/sharepoint/v3/contenttype/forms"/>
   </ds:schemaRefs>
 </ds:datastoreItem>
 </file>

</xml_diff>